<commit_message>
Entrega Final 2 Lab 9
</commit_message>
<xml_diff>
--- a/Docs/Observaciones-Lab 8.docx
+++ b/Docs/Observaciones-Lab 8.docx
@@ -411,6 +411,13 @@
           <w:lang w:val="es-CO"/>
         </w:rPr>
         <w:t>get</w:t>
+      </w:r>
+      <w:r>
+        <w:rPr>
+          <w:rFonts w:ascii="Dante" w:hAnsi="Dante"/>
+          <w:lang w:val="es-CO"/>
+        </w:rPr>
+        <w:t>Values</w:t>
       </w:r>
       <w:proofErr w:type="spellEnd"/>
       <w:r>
@@ -2701,6 +2708,21 @@
 </file>
 
 <file path=customXml/item1.xml><?xml version="1.0" encoding="utf-8"?>
+<p:properties xmlns:p="http://schemas.microsoft.com/office/2006/metadata/properties" xmlns:xsi="http://www.w3.org/2001/XMLSchema-instance" xmlns:pc="http://schemas.microsoft.com/office/infopath/2007/PartnerControls">
+  <documentManagement/>
+</p:properties>
+</file>
+
+<file path=customXml/item2.xml><?xml version="1.0" encoding="utf-8"?>
+<?mso-contentType ?>
+<FormTemplates xmlns="http://schemas.microsoft.com/sharepoint/v3/contenttype/forms">
+  <Display>DocumentLibraryForm</Display>
+  <Edit>DocumentLibraryForm</Edit>
+  <New>DocumentLibraryForm</New>
+</FormTemplates>
+</file>
+
+<file path=customXml/item3.xml><?xml version="1.0" encoding="utf-8"?>
 <ct:contentTypeSchema xmlns:ct="http://schemas.microsoft.com/office/2006/metadata/contentType" xmlns:ma="http://schemas.microsoft.com/office/2006/metadata/properties/metaAttributes" ct:_="" ma:_="" ma:contentTypeName="Documento" ma:contentTypeID="0x01010023858CF01A2EF24688B692775F4C60A4" ma:contentTypeVersion="11" ma:contentTypeDescription="Crear nuevo documento." ma:contentTypeScope="" ma:versionID="04b510ef1bc187d79b842c792d256c41">
   <xsd:schema xmlns:xsd="http://www.w3.org/2001/XMLSchema" xmlns:xs="http://www.w3.org/2001/XMLSchema" xmlns:p="http://schemas.microsoft.com/office/2006/metadata/properties" xmlns:ns2="164883f8-7691-4ecf-b54a-664c0d0edefe" xmlns:ns3="85e30bcc-d76c-4413-8e4d-2dce22fb0743" targetNamespace="http://schemas.microsoft.com/office/2006/metadata/properties" ma:root="true" ma:fieldsID="9049981c3eb1ee76226ec9e2f8ecd7b4" ns2:_="" ns3:_="">
     <xsd:import namespace="164883f8-7691-4ecf-b54a-664c0d0edefe"/>
@@ -2911,22 +2933,24 @@
 </ct:contentTypeSchema>
 </file>
 
-<file path=customXml/item2.xml><?xml version="1.0" encoding="utf-8"?>
-<?mso-contentType ?>
-<FormTemplates xmlns="http://schemas.microsoft.com/sharepoint/v3/contenttype/forms">
-  <Display>DocumentLibraryForm</Display>
-  <Edit>DocumentLibraryForm</Edit>
-  <New>DocumentLibraryForm</New>
-</FormTemplates>
+<file path=customXml/itemProps1.xml><?xml version="1.0" encoding="utf-8"?>
+<ds:datastoreItem xmlns:ds="http://schemas.openxmlformats.org/officeDocument/2006/customXml" ds:itemID="{8542EACB-7939-45C8-99C3-B6897CA7A7EF}">
+  <ds:schemaRefs>
+    <ds:schemaRef ds:uri="http://schemas.microsoft.com/office/2006/metadata/properties"/>
+    <ds:schemaRef ds:uri="http://schemas.microsoft.com/office/infopath/2007/PartnerControls"/>
+  </ds:schemaRefs>
+</ds:datastoreItem>
 </file>
 
-<file path=customXml/item3.xml><?xml version="1.0" encoding="utf-8"?>
-<p:properties xmlns:p="http://schemas.microsoft.com/office/2006/metadata/properties" xmlns:xsi="http://www.w3.org/2001/XMLSchema-instance" xmlns:pc="http://schemas.microsoft.com/office/infopath/2007/PartnerControls">
-  <documentManagement/>
-</p:properties>
+<file path=customXml/itemProps2.xml><?xml version="1.0" encoding="utf-8"?>
+<ds:datastoreItem xmlns:ds="http://schemas.openxmlformats.org/officeDocument/2006/customXml" ds:itemID="{1F59EA8B-1FA8-40D2-A8B0-61B9CE1E4579}">
+  <ds:schemaRefs>
+    <ds:schemaRef ds:uri="http://schemas.microsoft.com/sharepoint/v3/contenttype/forms"/>
+  </ds:schemaRefs>
+</ds:datastoreItem>
 </file>
 
-<file path=customXml/itemProps1.xml><?xml version="1.0" encoding="utf-8"?>
+<file path=customXml/itemProps3.xml><?xml version="1.0" encoding="utf-8"?>
 <ds:datastoreItem xmlns:ds="http://schemas.openxmlformats.org/officeDocument/2006/customXml" ds:itemID="{6A402F4C-F49F-4E29-8D88-E716A8E26B87}">
   <ds:schemaRefs>
     <ds:schemaRef ds:uri="http://schemas.microsoft.com/office/2006/metadata/contentType"/>
@@ -2943,21 +2967,4 @@
     <ds:schemaRef ds:uri="http://schemas.microsoft.com/internal/obd"/>
   </ds:schemaRefs>
 </ds:datastoreItem>
-</file>
-
-<file path=customXml/itemProps2.xml><?xml version="1.0" encoding="utf-8"?>
-<ds:datastoreItem xmlns:ds="http://schemas.openxmlformats.org/officeDocument/2006/customXml" ds:itemID="{1F59EA8B-1FA8-40D2-A8B0-61B9CE1E4579}">
-  <ds:schemaRefs>
-    <ds:schemaRef ds:uri="http://schemas.microsoft.com/sharepoint/v3/contenttype/forms"/>
-  </ds:schemaRefs>
-</ds:datastoreItem>
-</file>
-
-<file path=customXml/itemProps3.xml><?xml version="1.0" encoding="utf-8"?>
-<ds:datastoreItem xmlns:ds="http://schemas.openxmlformats.org/officeDocument/2006/customXml" ds:itemID="{8542EACB-7939-45C8-99C3-B6897CA7A7EF}">
-  <ds:schemaRefs>
-    <ds:schemaRef ds:uri="http://schemas.microsoft.com/office/2006/metadata/properties"/>
-    <ds:schemaRef ds:uri="http://schemas.microsoft.com/office/infopath/2007/PartnerControls"/>
-  </ds:schemaRefs>
-</ds:datastoreItem>
 </file>
</xml_diff>